<commit_message>
feat: füge neue Themen zu den betrieblichen Tätigkeiten im Berichtsheft hinzu
</commit_message>
<xml_diff>
--- a/public/docs/05/01/18_fanieng_heiko_berichtsheft_2025_kw12.docx
+++ b/public/docs/05/01/18_fanieng_heiko_berichtsheft_2025_kw12.docx
@@ -624,6 +624,26 @@
                 <w:sz w:val="20"/>
               </w:rPr>
             </w:pPr>
+            <w:r>
+              <w:rPr>
+                <w:sz w:val="20"/>
+              </w:rPr>
+              <w:t>Präfixlängen zu Subnetzen berechnen</w:t>
+            </w:r>
+            <w:r>
+              <w:rPr>
+                <w:sz w:val="20"/>
+              </w:rPr>
+              <w:br/>
+              <w:t>Grundprinzipien relationeller Datenbanken</w:t>
+            </w:r>
+            <w:r>
+              <w:rPr>
+                <w:sz w:val="20"/>
+              </w:rPr>
+              <w:br/>
+              <w:t>Transaktionen, ACID und CAP</w:t>
+            </w:r>
           </w:p>
         </w:tc>
         <w:tc>
@@ -2862,6 +2882,23 @@
 </file>
 
 <file path=customXml/item1.xml><?xml version="1.0" encoding="utf-8"?>
+<?mso-contentType ?>
+<FormTemplates xmlns="http://schemas.microsoft.com/sharepoint/v3/contenttype/forms">
+  <Display>DocumentLibraryForm</Display>
+  <Edit>DocumentLibraryForm</Edit>
+  <New>DocumentLibraryForm</New>
+</FormTemplates>
+</file>
+
+<file path=customXml/item2.xml><?xml version="1.0" encoding="utf-8"?>
+<p:properties xmlns:p="http://schemas.microsoft.com/office/2006/metadata/properties" xmlns:xsi="http://www.w3.org/2001/XMLSchema-instance" xmlns:pc="http://schemas.microsoft.com/office/infopath/2007/PartnerControls">
+  <documentManagement>
+    <_activity xmlns="8514fd06-a672-4b30-8963-8a53c667b902" xsi:nil="true"/>
+  </documentManagement>
+</p:properties>
+</file>
+
+<file path=customXml/item3.xml><?xml version="1.0" encoding="utf-8"?>
 <ct:contentTypeSchema xmlns:ct="http://schemas.microsoft.com/office/2006/metadata/contentType" xmlns:ma="http://schemas.microsoft.com/office/2006/metadata/properties/metaAttributes" ct:_="" ma:_="" ma:contentTypeName="Dokument" ma:contentTypeID="0x010100C583E4719F66714DBBE69B8BE65D5E0D" ma:contentTypeVersion="15" ma:contentTypeDescription="Ein neues Dokument erstellen." ma:contentTypeScope="" ma:versionID="ea4c959ad0b85f0a4293169ec00ca730">
   <xsd:schema xmlns:xsd="http://www.w3.org/2001/XMLSchema" xmlns:xs="http://www.w3.org/2001/XMLSchema" xmlns:p="http://schemas.microsoft.com/office/2006/metadata/properties" xmlns:ns3="8514fd06-a672-4b30-8963-8a53c667b902" xmlns:ns4="c3b6cd93-bffd-4b02-a609-b7f2145163a3" targetNamespace="http://schemas.microsoft.com/office/2006/metadata/properties" ma:root="true" ma:fieldsID="69d2fd37f3dca7df01974a281f6fc693" ns3:_="" ns4:_="">
     <xsd:import namespace="8514fd06-a672-4b30-8963-8a53c667b902"/>
@@ -3094,24 +3131,25 @@
 </ct:contentTypeSchema>
 </file>
 
-<file path=customXml/item2.xml><?xml version="1.0" encoding="utf-8"?>
-<p:properties xmlns:p="http://schemas.microsoft.com/office/2006/metadata/properties" xmlns:xsi="http://www.w3.org/2001/XMLSchema-instance" xmlns:pc="http://schemas.microsoft.com/office/infopath/2007/PartnerControls">
-  <documentManagement>
-    <_activity xmlns="8514fd06-a672-4b30-8963-8a53c667b902" xsi:nil="true"/>
-  </documentManagement>
-</p:properties>
+<file path=customXml/itemProps1.xml><?xml version="1.0" encoding="utf-8"?>
+<ds:datastoreItem xmlns:ds="http://schemas.openxmlformats.org/officeDocument/2006/customXml" ds:itemID="{2B6A7331-B893-469D-B84F-F94D8D69E2E0}">
+  <ds:schemaRefs>
+    <ds:schemaRef ds:uri="http://schemas.microsoft.com/sharepoint/v3/contenttype/forms"/>
+  </ds:schemaRefs>
+</ds:datastoreItem>
 </file>
 
-<file path=customXml/item3.xml><?xml version="1.0" encoding="utf-8"?>
-<?mso-contentType ?>
-<FormTemplates xmlns="http://schemas.microsoft.com/sharepoint/v3/contenttype/forms">
-  <Display>DocumentLibraryForm</Display>
-  <Edit>DocumentLibraryForm</Edit>
-  <New>DocumentLibraryForm</New>
-</FormTemplates>
+<file path=customXml/itemProps2.xml><?xml version="1.0" encoding="utf-8"?>
+<ds:datastoreItem xmlns:ds="http://schemas.openxmlformats.org/officeDocument/2006/customXml" ds:itemID="{47F9EF4E-901E-48CF-AE18-3D5478FE4057}">
+  <ds:schemaRefs>
+    <ds:schemaRef ds:uri="http://schemas.microsoft.com/office/2006/metadata/properties"/>
+    <ds:schemaRef ds:uri="http://schemas.microsoft.com/office/infopath/2007/PartnerControls"/>
+    <ds:schemaRef ds:uri="8514fd06-a672-4b30-8963-8a53c667b902"/>
+  </ds:schemaRefs>
+</ds:datastoreItem>
 </file>
 
-<file path=customXml/itemProps1.xml><?xml version="1.0" encoding="utf-8"?>
+<file path=customXml/itemProps3.xml><?xml version="1.0" encoding="utf-8"?>
 <ds:datastoreItem xmlns:ds="http://schemas.openxmlformats.org/officeDocument/2006/customXml" ds:itemID="{1EE78AA1-29D1-4AF8-A954-9B6805DD715B}">
   <ds:schemaRefs>
     <ds:schemaRef ds:uri="http://schemas.microsoft.com/office/2006/metadata/contentType"/>
@@ -3128,22 +3166,4 @@
     <ds:schemaRef ds:uri="http://schemas.microsoft.com/internal/obd"/>
   </ds:schemaRefs>
 </ds:datastoreItem>
-</file>
-
-<file path=customXml/itemProps2.xml><?xml version="1.0" encoding="utf-8"?>
-<ds:datastoreItem xmlns:ds="http://schemas.openxmlformats.org/officeDocument/2006/customXml" ds:itemID="{47F9EF4E-901E-48CF-AE18-3D5478FE4057}">
-  <ds:schemaRefs>
-    <ds:schemaRef ds:uri="http://schemas.microsoft.com/office/2006/metadata/properties"/>
-    <ds:schemaRef ds:uri="http://schemas.microsoft.com/office/infopath/2007/PartnerControls"/>
-    <ds:schemaRef ds:uri="8514fd06-a672-4b30-8963-8a53c667b902"/>
-  </ds:schemaRefs>
-</ds:datastoreItem>
-</file>
-
-<file path=customXml/itemProps3.xml><?xml version="1.0" encoding="utf-8"?>
-<ds:datastoreItem xmlns:ds="http://schemas.openxmlformats.org/officeDocument/2006/customXml" ds:itemID="{2B6A7331-B893-469D-B84F-F94D8D69E2E0}">
-  <ds:schemaRefs>
-    <ds:schemaRef ds:uri="http://schemas.microsoft.com/sharepoint/v3/contenttype/forms"/>
-  </ds:schemaRefs>
-</ds:datastoreItem>
 </file>
</xml_diff>

<commit_message>
Aktualisiere README.md mit Links zu Mitwirkenden und verbessere YAML-Metadaten für Prüfungsdokumentation
</commit_message>
<xml_diff>
--- a/public/docs/05/01/18_fanieng_heiko_berichtsheft_2025_kw12.docx
+++ b/public/docs/05/01/18_fanieng_heiko_berichtsheft_2025_kw12.docx
@@ -714,6 +714,14 @@
                 <w:szCs w:val="22"/>
               </w:rPr>
               <w:t>Nutzwertanalyse</w:t>
+            </w:r>
+            <w:r>
+              <w:rPr>
+                <w:sz w:val="22"/>
+                <w:szCs w:val="22"/>
+              </w:rPr>
+              <w:br/>
+              <w:t>Prüfungsaufgaben</w:t>
             </w:r>
           </w:p>
         </w:tc>
@@ -2889,6 +2897,23 @@
 </file>
 
 <file path=customXml/item1.xml><?xml version="1.0" encoding="utf-8"?>
+<?mso-contentType ?>
+<FormTemplates xmlns="http://schemas.microsoft.com/sharepoint/v3/contenttype/forms">
+  <Display>DocumentLibraryForm</Display>
+  <Edit>DocumentLibraryForm</Edit>
+  <New>DocumentLibraryForm</New>
+</FormTemplates>
+</file>
+
+<file path=customXml/item2.xml><?xml version="1.0" encoding="utf-8"?>
+<p:properties xmlns:p="http://schemas.microsoft.com/office/2006/metadata/properties" xmlns:xsi="http://www.w3.org/2001/XMLSchema-instance" xmlns:pc="http://schemas.microsoft.com/office/infopath/2007/PartnerControls">
+  <documentManagement>
+    <_activity xmlns="8514fd06-a672-4b30-8963-8a53c667b902" xsi:nil="true"/>
+  </documentManagement>
+</p:properties>
+</file>
+
+<file path=customXml/item3.xml><?xml version="1.0" encoding="utf-8"?>
 <ct:contentTypeSchema xmlns:ct="http://schemas.microsoft.com/office/2006/metadata/contentType" xmlns:ma="http://schemas.microsoft.com/office/2006/metadata/properties/metaAttributes" ct:_="" ma:_="" ma:contentTypeName="Dokument" ma:contentTypeID="0x010100C583E4719F66714DBBE69B8BE65D5E0D" ma:contentTypeVersion="15" ma:contentTypeDescription="Ein neues Dokument erstellen." ma:contentTypeScope="" ma:versionID="ea4c959ad0b85f0a4293169ec00ca730">
   <xsd:schema xmlns:xsd="http://www.w3.org/2001/XMLSchema" xmlns:xs="http://www.w3.org/2001/XMLSchema" xmlns:p="http://schemas.microsoft.com/office/2006/metadata/properties" xmlns:ns3="8514fd06-a672-4b30-8963-8a53c667b902" xmlns:ns4="c3b6cd93-bffd-4b02-a609-b7f2145163a3" targetNamespace="http://schemas.microsoft.com/office/2006/metadata/properties" ma:root="true" ma:fieldsID="69d2fd37f3dca7df01974a281f6fc693" ns3:_="" ns4:_="">
     <xsd:import namespace="8514fd06-a672-4b30-8963-8a53c667b902"/>
@@ -3121,24 +3146,25 @@
 </ct:contentTypeSchema>
 </file>
 
-<file path=customXml/item2.xml><?xml version="1.0" encoding="utf-8"?>
-<p:properties xmlns:p="http://schemas.microsoft.com/office/2006/metadata/properties" xmlns:xsi="http://www.w3.org/2001/XMLSchema-instance" xmlns:pc="http://schemas.microsoft.com/office/infopath/2007/PartnerControls">
-  <documentManagement>
-    <_activity xmlns="8514fd06-a672-4b30-8963-8a53c667b902" xsi:nil="true"/>
-  </documentManagement>
-</p:properties>
+<file path=customXml/itemProps1.xml><?xml version="1.0" encoding="utf-8"?>
+<ds:datastoreItem xmlns:ds="http://schemas.openxmlformats.org/officeDocument/2006/customXml" ds:itemID="{2B6A7331-B893-469D-B84F-F94D8D69E2E0}">
+  <ds:schemaRefs>
+    <ds:schemaRef ds:uri="http://schemas.microsoft.com/sharepoint/v3/contenttype/forms"/>
+  </ds:schemaRefs>
+</ds:datastoreItem>
 </file>
 
-<file path=customXml/item3.xml><?xml version="1.0" encoding="utf-8"?>
-<?mso-contentType ?>
-<FormTemplates xmlns="http://schemas.microsoft.com/sharepoint/v3/contenttype/forms">
-  <Display>DocumentLibraryForm</Display>
-  <Edit>DocumentLibraryForm</Edit>
-  <New>DocumentLibraryForm</New>
-</FormTemplates>
+<file path=customXml/itemProps2.xml><?xml version="1.0" encoding="utf-8"?>
+<ds:datastoreItem xmlns:ds="http://schemas.openxmlformats.org/officeDocument/2006/customXml" ds:itemID="{47F9EF4E-901E-48CF-AE18-3D5478FE4057}">
+  <ds:schemaRefs>
+    <ds:schemaRef ds:uri="http://schemas.microsoft.com/office/2006/metadata/properties"/>
+    <ds:schemaRef ds:uri="http://schemas.microsoft.com/office/infopath/2007/PartnerControls"/>
+    <ds:schemaRef ds:uri="8514fd06-a672-4b30-8963-8a53c667b902"/>
+  </ds:schemaRefs>
+</ds:datastoreItem>
 </file>
 
-<file path=customXml/itemProps1.xml><?xml version="1.0" encoding="utf-8"?>
+<file path=customXml/itemProps3.xml><?xml version="1.0" encoding="utf-8"?>
 <ds:datastoreItem xmlns:ds="http://schemas.openxmlformats.org/officeDocument/2006/customXml" ds:itemID="{1EE78AA1-29D1-4AF8-A954-9B6805DD715B}">
   <ds:schemaRefs>
     <ds:schemaRef ds:uri="http://schemas.microsoft.com/office/2006/metadata/contentType"/>
@@ -3155,22 +3181,4 @@
     <ds:schemaRef ds:uri="http://schemas.microsoft.com/internal/obd"/>
   </ds:schemaRefs>
 </ds:datastoreItem>
-</file>
-
-<file path=customXml/itemProps2.xml><?xml version="1.0" encoding="utf-8"?>
-<ds:datastoreItem xmlns:ds="http://schemas.openxmlformats.org/officeDocument/2006/customXml" ds:itemID="{47F9EF4E-901E-48CF-AE18-3D5478FE4057}">
-  <ds:schemaRefs>
-    <ds:schemaRef ds:uri="http://schemas.microsoft.com/office/2006/metadata/properties"/>
-    <ds:schemaRef ds:uri="http://schemas.microsoft.com/office/infopath/2007/PartnerControls"/>
-    <ds:schemaRef ds:uri="8514fd06-a672-4b30-8963-8a53c667b902"/>
-  </ds:schemaRefs>
-</ds:datastoreItem>
-</file>
-
-<file path=customXml/itemProps3.xml><?xml version="1.0" encoding="utf-8"?>
-<ds:datastoreItem xmlns:ds="http://schemas.openxmlformats.org/officeDocument/2006/customXml" ds:itemID="{2B6A7331-B893-469D-B84F-F94D8D69E2E0}">
-  <ds:schemaRefs>
-    <ds:schemaRef ds:uri="http://schemas.microsoft.com/sharepoint/v3/contenttype/forms"/>
-  </ds:schemaRefs>
-</ds:datastoreItem>
 </file>
</xml_diff>

<commit_message>
Füge neue Themen zum Berichtsheft hinzu: Anwendungsfalldiagramm, 4 Ohren-Modell, Service-Verbesserung und Kostenberechnung Bereitschaft
</commit_message>
<xml_diff>
--- a/public/docs/05/01/18_fanieng_heiko_berichtsheft_2025_kw12.docx
+++ b/public/docs/05/01/18_fanieng_heiko_berichtsheft_2025_kw12.docx
@@ -786,6 +786,40 @@
                 <w:sz w:val="20"/>
               </w:rPr>
             </w:pPr>
+            <w:r>
+              <w:rPr>
+                <w:sz w:val="20"/>
+              </w:rPr>
+              <w:t>Anwendungsfalldiagramm</w:t>
+            </w:r>
+          </w:p>
+          <w:p>
+            <w:pPr>
+              <w:spacing w:line="260" w:lineRule="exact"/>
+              <w:rPr>
+                <w:sz w:val="20"/>
+              </w:rPr>
+            </w:pPr>
+            <w:r>
+              <w:rPr>
+                <w:sz w:val="20"/>
+              </w:rPr>
+              <w:t>4 Ohren-Modell</w:t>
+            </w:r>
+            <w:r>
+              <w:rPr>
+                <w:sz w:val="20"/>
+              </w:rPr>
+              <w:br/>
+              <w:t>Service-Verbesserung</w:t>
+            </w:r>
+            <w:r>
+              <w:rPr>
+                <w:sz w:val="20"/>
+              </w:rPr>
+              <w:br/>
+              <w:t>Kostenberechnung Bereitschaft</w:t>
+            </w:r>
           </w:p>
         </w:tc>
         <w:tc>
@@ -2897,23 +2931,6 @@
 </file>
 
 <file path=customXml/item1.xml><?xml version="1.0" encoding="utf-8"?>
-<?mso-contentType ?>
-<FormTemplates xmlns="http://schemas.microsoft.com/sharepoint/v3/contenttype/forms">
-  <Display>DocumentLibraryForm</Display>
-  <Edit>DocumentLibraryForm</Edit>
-  <New>DocumentLibraryForm</New>
-</FormTemplates>
-</file>
-
-<file path=customXml/item2.xml><?xml version="1.0" encoding="utf-8"?>
-<p:properties xmlns:p="http://schemas.microsoft.com/office/2006/metadata/properties" xmlns:xsi="http://www.w3.org/2001/XMLSchema-instance" xmlns:pc="http://schemas.microsoft.com/office/infopath/2007/PartnerControls">
-  <documentManagement>
-    <_activity xmlns="8514fd06-a672-4b30-8963-8a53c667b902" xsi:nil="true"/>
-  </documentManagement>
-</p:properties>
-</file>
-
-<file path=customXml/item3.xml><?xml version="1.0" encoding="utf-8"?>
 <ct:contentTypeSchema xmlns:ct="http://schemas.microsoft.com/office/2006/metadata/contentType" xmlns:ma="http://schemas.microsoft.com/office/2006/metadata/properties/metaAttributes" ct:_="" ma:_="" ma:contentTypeName="Dokument" ma:contentTypeID="0x010100C583E4719F66714DBBE69B8BE65D5E0D" ma:contentTypeVersion="15" ma:contentTypeDescription="Ein neues Dokument erstellen." ma:contentTypeScope="" ma:versionID="ea4c959ad0b85f0a4293169ec00ca730">
   <xsd:schema xmlns:xsd="http://www.w3.org/2001/XMLSchema" xmlns:xs="http://www.w3.org/2001/XMLSchema" xmlns:p="http://schemas.microsoft.com/office/2006/metadata/properties" xmlns:ns3="8514fd06-a672-4b30-8963-8a53c667b902" xmlns:ns4="c3b6cd93-bffd-4b02-a609-b7f2145163a3" targetNamespace="http://schemas.microsoft.com/office/2006/metadata/properties" ma:root="true" ma:fieldsID="69d2fd37f3dca7df01974a281f6fc693" ns3:_="" ns4:_="">
     <xsd:import namespace="8514fd06-a672-4b30-8963-8a53c667b902"/>
@@ -3146,25 +3163,24 @@
 </ct:contentTypeSchema>
 </file>
 
-<file path=customXml/itemProps1.xml><?xml version="1.0" encoding="utf-8"?>
-<ds:datastoreItem xmlns:ds="http://schemas.openxmlformats.org/officeDocument/2006/customXml" ds:itemID="{2B6A7331-B893-469D-B84F-F94D8D69E2E0}">
-  <ds:schemaRefs>
-    <ds:schemaRef ds:uri="http://schemas.microsoft.com/sharepoint/v3/contenttype/forms"/>
-  </ds:schemaRefs>
-</ds:datastoreItem>
+<file path=customXml/item2.xml><?xml version="1.0" encoding="utf-8"?>
+<p:properties xmlns:p="http://schemas.microsoft.com/office/2006/metadata/properties" xmlns:xsi="http://www.w3.org/2001/XMLSchema-instance" xmlns:pc="http://schemas.microsoft.com/office/infopath/2007/PartnerControls">
+  <documentManagement>
+    <_activity xmlns="8514fd06-a672-4b30-8963-8a53c667b902" xsi:nil="true"/>
+  </documentManagement>
+</p:properties>
 </file>
 
-<file path=customXml/itemProps2.xml><?xml version="1.0" encoding="utf-8"?>
-<ds:datastoreItem xmlns:ds="http://schemas.openxmlformats.org/officeDocument/2006/customXml" ds:itemID="{47F9EF4E-901E-48CF-AE18-3D5478FE4057}">
-  <ds:schemaRefs>
-    <ds:schemaRef ds:uri="http://schemas.microsoft.com/office/2006/metadata/properties"/>
-    <ds:schemaRef ds:uri="http://schemas.microsoft.com/office/infopath/2007/PartnerControls"/>
-    <ds:schemaRef ds:uri="8514fd06-a672-4b30-8963-8a53c667b902"/>
-  </ds:schemaRefs>
-</ds:datastoreItem>
+<file path=customXml/item3.xml><?xml version="1.0" encoding="utf-8"?>
+<?mso-contentType ?>
+<FormTemplates xmlns="http://schemas.microsoft.com/sharepoint/v3/contenttype/forms">
+  <Display>DocumentLibraryForm</Display>
+  <Edit>DocumentLibraryForm</Edit>
+  <New>DocumentLibraryForm</New>
+</FormTemplates>
 </file>
 
-<file path=customXml/itemProps3.xml><?xml version="1.0" encoding="utf-8"?>
+<file path=customXml/itemProps1.xml><?xml version="1.0" encoding="utf-8"?>
 <ds:datastoreItem xmlns:ds="http://schemas.openxmlformats.org/officeDocument/2006/customXml" ds:itemID="{1EE78AA1-29D1-4AF8-A954-9B6805DD715B}">
   <ds:schemaRefs>
     <ds:schemaRef ds:uri="http://schemas.microsoft.com/office/2006/metadata/contentType"/>
@@ -3181,4 +3197,22 @@
     <ds:schemaRef ds:uri="http://schemas.microsoft.com/internal/obd"/>
   </ds:schemaRefs>
 </ds:datastoreItem>
+</file>
+
+<file path=customXml/itemProps2.xml><?xml version="1.0" encoding="utf-8"?>
+<ds:datastoreItem xmlns:ds="http://schemas.openxmlformats.org/officeDocument/2006/customXml" ds:itemID="{47F9EF4E-901E-48CF-AE18-3D5478FE4057}">
+  <ds:schemaRefs>
+    <ds:schemaRef ds:uri="http://schemas.microsoft.com/office/2006/metadata/properties"/>
+    <ds:schemaRef ds:uri="http://schemas.microsoft.com/office/infopath/2007/PartnerControls"/>
+    <ds:schemaRef ds:uri="8514fd06-a672-4b30-8963-8a53c667b902"/>
+  </ds:schemaRefs>
+</ds:datastoreItem>
+</file>
+
+<file path=customXml/itemProps3.xml><?xml version="1.0" encoding="utf-8"?>
+<ds:datastoreItem xmlns:ds="http://schemas.openxmlformats.org/officeDocument/2006/customXml" ds:itemID="{2B6A7331-B893-469D-B84F-F94D8D69E2E0}">
+  <ds:schemaRefs>
+    <ds:schemaRef ds:uri="http://schemas.microsoft.com/sharepoint/v3/contenttype/forms"/>
+  </ds:schemaRefs>
+</ds:datastoreItem>
 </file>
</xml_diff>

<commit_message>
Füge neue Themen zur Dokumentation hinzu: Unterbrechungsfreie Stromversorgung (USV) und Pseudocode
</commit_message>
<xml_diff>
--- a/public/docs/05/01/18_fanieng_heiko_berichtsheft_2025_kw12.docx
+++ b/public/docs/05/01/18_fanieng_heiko_berichtsheft_2025_kw12.docx
@@ -905,6 +905,19 @@
                 <w:sz w:val="20"/>
               </w:rPr>
             </w:pPr>
+            <w:r>
+              <w:rPr>
+                <w:sz w:val="20"/>
+              </w:rPr>
+              <w:t>Unterbrechungsfreie Stromversorgung (USV)</w:t>
+            </w:r>
+            <w:r>
+              <w:rPr>
+                <w:sz w:val="20"/>
+              </w:rPr>
+              <w:br/>
+              <w:t>Pseudocode</w:t>
+            </w:r>
           </w:p>
         </w:tc>
         <w:tc>
@@ -2931,6 +2944,23 @@
 </file>
 
 <file path=customXml/item1.xml><?xml version="1.0" encoding="utf-8"?>
+<?mso-contentType ?>
+<FormTemplates xmlns="http://schemas.microsoft.com/sharepoint/v3/contenttype/forms">
+  <Display>DocumentLibraryForm</Display>
+  <Edit>DocumentLibraryForm</Edit>
+  <New>DocumentLibraryForm</New>
+</FormTemplates>
+</file>
+
+<file path=customXml/item2.xml><?xml version="1.0" encoding="utf-8"?>
+<p:properties xmlns:p="http://schemas.microsoft.com/office/2006/metadata/properties" xmlns:xsi="http://www.w3.org/2001/XMLSchema-instance" xmlns:pc="http://schemas.microsoft.com/office/infopath/2007/PartnerControls">
+  <documentManagement>
+    <_activity xmlns="8514fd06-a672-4b30-8963-8a53c667b902" xsi:nil="true"/>
+  </documentManagement>
+</p:properties>
+</file>
+
+<file path=customXml/item3.xml><?xml version="1.0" encoding="utf-8"?>
 <ct:contentTypeSchema xmlns:ct="http://schemas.microsoft.com/office/2006/metadata/contentType" xmlns:ma="http://schemas.microsoft.com/office/2006/metadata/properties/metaAttributes" ct:_="" ma:_="" ma:contentTypeName="Dokument" ma:contentTypeID="0x010100C583E4719F66714DBBE69B8BE65D5E0D" ma:contentTypeVersion="15" ma:contentTypeDescription="Ein neues Dokument erstellen." ma:contentTypeScope="" ma:versionID="ea4c959ad0b85f0a4293169ec00ca730">
   <xsd:schema xmlns:xsd="http://www.w3.org/2001/XMLSchema" xmlns:xs="http://www.w3.org/2001/XMLSchema" xmlns:p="http://schemas.microsoft.com/office/2006/metadata/properties" xmlns:ns3="8514fd06-a672-4b30-8963-8a53c667b902" xmlns:ns4="c3b6cd93-bffd-4b02-a609-b7f2145163a3" targetNamespace="http://schemas.microsoft.com/office/2006/metadata/properties" ma:root="true" ma:fieldsID="69d2fd37f3dca7df01974a281f6fc693" ns3:_="" ns4:_="">
     <xsd:import namespace="8514fd06-a672-4b30-8963-8a53c667b902"/>
@@ -3163,24 +3193,25 @@
 </ct:contentTypeSchema>
 </file>
 
-<file path=customXml/item2.xml><?xml version="1.0" encoding="utf-8"?>
-<p:properties xmlns:p="http://schemas.microsoft.com/office/2006/metadata/properties" xmlns:xsi="http://www.w3.org/2001/XMLSchema-instance" xmlns:pc="http://schemas.microsoft.com/office/infopath/2007/PartnerControls">
-  <documentManagement>
-    <_activity xmlns="8514fd06-a672-4b30-8963-8a53c667b902" xsi:nil="true"/>
-  </documentManagement>
-</p:properties>
+<file path=customXml/itemProps1.xml><?xml version="1.0" encoding="utf-8"?>
+<ds:datastoreItem xmlns:ds="http://schemas.openxmlformats.org/officeDocument/2006/customXml" ds:itemID="{2B6A7331-B893-469D-B84F-F94D8D69E2E0}">
+  <ds:schemaRefs>
+    <ds:schemaRef ds:uri="http://schemas.microsoft.com/sharepoint/v3/contenttype/forms"/>
+  </ds:schemaRefs>
+</ds:datastoreItem>
 </file>
 
-<file path=customXml/item3.xml><?xml version="1.0" encoding="utf-8"?>
-<?mso-contentType ?>
-<FormTemplates xmlns="http://schemas.microsoft.com/sharepoint/v3/contenttype/forms">
-  <Display>DocumentLibraryForm</Display>
-  <Edit>DocumentLibraryForm</Edit>
-  <New>DocumentLibraryForm</New>
-</FormTemplates>
+<file path=customXml/itemProps2.xml><?xml version="1.0" encoding="utf-8"?>
+<ds:datastoreItem xmlns:ds="http://schemas.openxmlformats.org/officeDocument/2006/customXml" ds:itemID="{47F9EF4E-901E-48CF-AE18-3D5478FE4057}">
+  <ds:schemaRefs>
+    <ds:schemaRef ds:uri="http://schemas.microsoft.com/office/2006/metadata/properties"/>
+    <ds:schemaRef ds:uri="http://schemas.microsoft.com/office/infopath/2007/PartnerControls"/>
+    <ds:schemaRef ds:uri="8514fd06-a672-4b30-8963-8a53c667b902"/>
+  </ds:schemaRefs>
+</ds:datastoreItem>
 </file>
 
-<file path=customXml/itemProps1.xml><?xml version="1.0" encoding="utf-8"?>
+<file path=customXml/itemProps3.xml><?xml version="1.0" encoding="utf-8"?>
 <ds:datastoreItem xmlns:ds="http://schemas.openxmlformats.org/officeDocument/2006/customXml" ds:itemID="{1EE78AA1-29D1-4AF8-A954-9B6805DD715B}">
   <ds:schemaRefs>
     <ds:schemaRef ds:uri="http://schemas.microsoft.com/office/2006/metadata/contentType"/>
@@ -3197,22 +3228,4 @@
     <ds:schemaRef ds:uri="http://schemas.microsoft.com/internal/obd"/>
   </ds:schemaRefs>
 </ds:datastoreItem>
-</file>
-
-<file path=customXml/itemProps2.xml><?xml version="1.0" encoding="utf-8"?>
-<ds:datastoreItem xmlns:ds="http://schemas.openxmlformats.org/officeDocument/2006/customXml" ds:itemID="{47F9EF4E-901E-48CF-AE18-3D5478FE4057}">
-  <ds:schemaRefs>
-    <ds:schemaRef ds:uri="http://schemas.microsoft.com/office/2006/metadata/properties"/>
-    <ds:schemaRef ds:uri="http://schemas.microsoft.com/office/infopath/2007/PartnerControls"/>
-    <ds:schemaRef ds:uri="8514fd06-a672-4b30-8963-8a53c667b902"/>
-  </ds:schemaRefs>
-</ds:datastoreItem>
-</file>
-
-<file path=customXml/itemProps3.xml><?xml version="1.0" encoding="utf-8"?>
-<ds:datastoreItem xmlns:ds="http://schemas.openxmlformats.org/officeDocument/2006/customXml" ds:itemID="{2B6A7331-B893-469D-B84F-F94D8D69E2E0}">
-  <ds:schemaRefs>
-    <ds:schemaRef ds:uri="http://schemas.microsoft.com/sharepoint/v3/contenttype/forms"/>
-  </ds:schemaRefs>
-</ds:datastoreItem>
 </file>
</xml_diff>

<commit_message>
Aktualisiere das Berichtsheft für KW12 2025
</commit_message>
<xml_diff>
--- a/public/docs/05/01/18_fanieng_heiko_berichtsheft_2025_kw12.docx
+++ b/public/docs/05/01/18_fanieng_heiko_berichtsheft_2025_kw12.docx
@@ -635,7 +635,21 @@
                 <w:sz w:val="20"/>
               </w:rPr>
               <w:br/>
-              <w:t>Grundprinzipien relationeller Datenbanken</w:t>
+              <w:t xml:space="preserve">Grundprinzipien </w:t>
+            </w:r>
+            <w:proofErr w:type="spellStart"/>
+            <w:r>
+              <w:rPr>
+                <w:sz w:val="20"/>
+              </w:rPr>
+              <w:t>relationeller</w:t>
+            </w:r>
+            <w:proofErr w:type="spellEnd"/>
+            <w:r>
+              <w:rPr>
+                <w:sz w:val="20"/>
+              </w:rPr>
+              <w:t xml:space="preserve"> Datenbanken</w:t>
             </w:r>
             <w:r>
               <w:rPr>
@@ -981,6 +995,26 @@
                 <w:sz w:val="20"/>
               </w:rPr>
             </w:pPr>
+            <w:r>
+              <w:rPr>
+                <w:sz w:val="20"/>
+              </w:rPr>
+              <w:t>Aufgaben aus vorherigen Abschlussprüfungen</w:t>
+            </w:r>
+          </w:p>
+          <w:p>
+            <w:pPr>
+              <w:spacing w:line="260" w:lineRule="exact"/>
+              <w:rPr>
+                <w:sz w:val="20"/>
+              </w:rPr>
+            </w:pPr>
+            <w:r>
+              <w:rPr>
+                <w:sz w:val="20"/>
+              </w:rPr>
+              <w:t>Bedeutung von künstlicher Intelligenz für Unternehmen</w:t>
+            </w:r>
           </w:p>
         </w:tc>
         <w:tc>
@@ -2944,23 +2978,6 @@
 </file>
 
 <file path=customXml/item1.xml><?xml version="1.0" encoding="utf-8"?>
-<?mso-contentType ?>
-<FormTemplates xmlns="http://schemas.microsoft.com/sharepoint/v3/contenttype/forms">
-  <Display>DocumentLibraryForm</Display>
-  <Edit>DocumentLibraryForm</Edit>
-  <New>DocumentLibraryForm</New>
-</FormTemplates>
-</file>
-
-<file path=customXml/item2.xml><?xml version="1.0" encoding="utf-8"?>
-<p:properties xmlns:p="http://schemas.microsoft.com/office/2006/metadata/properties" xmlns:xsi="http://www.w3.org/2001/XMLSchema-instance" xmlns:pc="http://schemas.microsoft.com/office/infopath/2007/PartnerControls">
-  <documentManagement>
-    <_activity xmlns="8514fd06-a672-4b30-8963-8a53c667b902" xsi:nil="true"/>
-  </documentManagement>
-</p:properties>
-</file>
-
-<file path=customXml/item3.xml><?xml version="1.0" encoding="utf-8"?>
 <ct:contentTypeSchema xmlns:ct="http://schemas.microsoft.com/office/2006/metadata/contentType" xmlns:ma="http://schemas.microsoft.com/office/2006/metadata/properties/metaAttributes" ct:_="" ma:_="" ma:contentTypeName="Dokument" ma:contentTypeID="0x010100C583E4719F66714DBBE69B8BE65D5E0D" ma:contentTypeVersion="15" ma:contentTypeDescription="Ein neues Dokument erstellen." ma:contentTypeScope="" ma:versionID="ea4c959ad0b85f0a4293169ec00ca730">
   <xsd:schema xmlns:xsd="http://www.w3.org/2001/XMLSchema" xmlns:xs="http://www.w3.org/2001/XMLSchema" xmlns:p="http://schemas.microsoft.com/office/2006/metadata/properties" xmlns:ns3="8514fd06-a672-4b30-8963-8a53c667b902" xmlns:ns4="c3b6cd93-bffd-4b02-a609-b7f2145163a3" targetNamespace="http://schemas.microsoft.com/office/2006/metadata/properties" ma:root="true" ma:fieldsID="69d2fd37f3dca7df01974a281f6fc693" ns3:_="" ns4:_="">
     <xsd:import namespace="8514fd06-a672-4b30-8963-8a53c667b902"/>
@@ -3193,25 +3210,24 @@
 </ct:contentTypeSchema>
 </file>
 
-<file path=customXml/itemProps1.xml><?xml version="1.0" encoding="utf-8"?>
-<ds:datastoreItem xmlns:ds="http://schemas.openxmlformats.org/officeDocument/2006/customXml" ds:itemID="{2B6A7331-B893-469D-B84F-F94D8D69E2E0}">
-  <ds:schemaRefs>
-    <ds:schemaRef ds:uri="http://schemas.microsoft.com/sharepoint/v3/contenttype/forms"/>
-  </ds:schemaRefs>
-</ds:datastoreItem>
+<file path=customXml/item2.xml><?xml version="1.0" encoding="utf-8"?>
+<p:properties xmlns:p="http://schemas.microsoft.com/office/2006/metadata/properties" xmlns:xsi="http://www.w3.org/2001/XMLSchema-instance" xmlns:pc="http://schemas.microsoft.com/office/infopath/2007/PartnerControls">
+  <documentManagement>
+    <_activity xmlns="8514fd06-a672-4b30-8963-8a53c667b902" xsi:nil="true"/>
+  </documentManagement>
+</p:properties>
 </file>
 
-<file path=customXml/itemProps2.xml><?xml version="1.0" encoding="utf-8"?>
-<ds:datastoreItem xmlns:ds="http://schemas.openxmlformats.org/officeDocument/2006/customXml" ds:itemID="{47F9EF4E-901E-48CF-AE18-3D5478FE4057}">
-  <ds:schemaRefs>
-    <ds:schemaRef ds:uri="http://schemas.microsoft.com/office/2006/metadata/properties"/>
-    <ds:schemaRef ds:uri="http://schemas.microsoft.com/office/infopath/2007/PartnerControls"/>
-    <ds:schemaRef ds:uri="8514fd06-a672-4b30-8963-8a53c667b902"/>
-  </ds:schemaRefs>
-</ds:datastoreItem>
+<file path=customXml/item3.xml><?xml version="1.0" encoding="utf-8"?>
+<?mso-contentType ?>
+<FormTemplates xmlns="http://schemas.microsoft.com/sharepoint/v3/contenttype/forms">
+  <Display>DocumentLibraryForm</Display>
+  <Edit>DocumentLibraryForm</Edit>
+  <New>DocumentLibraryForm</New>
+</FormTemplates>
 </file>
 
-<file path=customXml/itemProps3.xml><?xml version="1.0" encoding="utf-8"?>
+<file path=customXml/itemProps1.xml><?xml version="1.0" encoding="utf-8"?>
 <ds:datastoreItem xmlns:ds="http://schemas.openxmlformats.org/officeDocument/2006/customXml" ds:itemID="{1EE78AA1-29D1-4AF8-A954-9B6805DD715B}">
   <ds:schemaRefs>
     <ds:schemaRef ds:uri="http://schemas.microsoft.com/office/2006/metadata/contentType"/>
@@ -3228,4 +3244,22 @@
     <ds:schemaRef ds:uri="http://schemas.microsoft.com/internal/obd"/>
   </ds:schemaRefs>
 </ds:datastoreItem>
+</file>
+
+<file path=customXml/itemProps2.xml><?xml version="1.0" encoding="utf-8"?>
+<ds:datastoreItem xmlns:ds="http://schemas.openxmlformats.org/officeDocument/2006/customXml" ds:itemID="{47F9EF4E-901E-48CF-AE18-3D5478FE4057}">
+  <ds:schemaRefs>
+    <ds:schemaRef ds:uri="http://schemas.microsoft.com/office/2006/metadata/properties"/>
+    <ds:schemaRef ds:uri="http://schemas.microsoft.com/office/infopath/2007/PartnerControls"/>
+    <ds:schemaRef ds:uri="8514fd06-a672-4b30-8963-8a53c667b902"/>
+  </ds:schemaRefs>
+</ds:datastoreItem>
+</file>
+
+<file path=customXml/itemProps3.xml><?xml version="1.0" encoding="utf-8"?>
+<ds:datastoreItem xmlns:ds="http://schemas.openxmlformats.org/officeDocument/2006/customXml" ds:itemID="{2B6A7331-B893-469D-B84F-F94D8D69E2E0}">
+  <ds:schemaRefs>
+    <ds:schemaRef ds:uri="http://schemas.microsoft.com/sharepoint/v3/contenttype/forms"/>
+  </ds:schemaRefs>
+</ds:datastoreItem>
 </file>
</xml_diff>